<commit_message>
Adjustments Data_Cleaning & Presentation notes in Structure.docx
</commit_message>
<xml_diff>
--- a/Structure.docx
+++ b/Structure.docx
@@ -84,6 +84,329 @@
       </w:pPr>
       <w:r>
         <w:t>Reality check</w:t>
+      </w:r>
+      <w:r>
+        <w:br/>
+      </w:r>
+    </w:p>
+    <w:p>
+      <w:pPr>
+        <w:pStyle w:val="Listenabsatz"/>
+        <w:numPr>
+          <w:ilvl w:val="0"/>
+          <w:numId w:val="6"/>
+        </w:numPr>
+        <w:rPr>
+          <w:b/>
+        </w:rPr>
+      </w:pPr>
+      <w:r>
+        <w:t>Index, Risk Attributes, Dependend variable</w:t>
+      </w:r>
+    </w:p>
+    <w:p>
+      <w:pPr>
+        <w:pStyle w:val="Listenabsatz"/>
+        <w:numPr>
+          <w:ilvl w:val="0"/>
+          <w:numId w:val="6"/>
+        </w:numPr>
+        <w:rPr>
+          <w:b/>
+        </w:rPr>
+      </w:pPr>
+      <w:r>
+        <w:t>Use defaults in 2020 as outliers because pandemic extraordinary</w:t>
+      </w:r>
+      <w:r>
+        <w:br/>
+      </w:r>
+      <w:r>
+        <w:sym w:font="Wingdings" w:char="F0E0"/>
+      </w:r>
+      <w:r>
+        <w:t xml:space="preserve"> try with and without and look at results</w:t>
+      </w:r>
+      <w:r>
+        <w:br/>
+      </w:r>
+      <w:r>
+        <w:sym w:font="Wingdings" w:char="F0E0"/>
+      </w:r>
+      <w:r>
+        <w:t xml:space="preserve"> or weight</w:t>
+      </w:r>
+      <w:r>
+        <w:t xml:space="preserve"> other years more strongly</w:t>
+      </w:r>
+      <w:r>
+        <w:br/>
+      </w:r>
+      <w:r>
+        <w:sym w:font="Wingdings" w:char="F0E0"/>
+      </w:r>
+      <w:r>
+        <w:t xml:space="preserve"> in practice you have to include it bcs regulations and etc.</w:t>
+      </w:r>
+    </w:p>
+    <w:p>
+      <w:pPr>
+        <w:pStyle w:val="Listenabsatz"/>
+        <w:numPr>
+          <w:ilvl w:val="0"/>
+          <w:numId w:val="6"/>
+        </w:numPr>
+        <w:rPr>
+          <w:b/>
+          <w:highlight w:val="yellow"/>
+        </w:rPr>
+      </w:pPr>
+      <w:r>
+        <w:rPr>
+          <w:highlight w:val="yellow"/>
+        </w:rPr>
+        <w:t xml:space="preserve">Before replacing </w:t>
+      </w:r>
+      <w:r>
+        <w:rPr>
+          <w:b/>
+          <w:highlight w:val="yellow"/>
+        </w:rPr>
+        <w:t>nan</w:t>
+      </w:r>
+      <w:r>
+        <w:rPr>
+          <w:highlight w:val="yellow"/>
+        </w:rPr>
+        <w:t xml:space="preserve"> look at value distributions and for each risk attribute decides </w:t>
+      </w:r>
+      <w:r>
+        <w:rPr>
+          <w:highlight w:val="yellow"/>
+        </w:rPr>
+        <w:t>separately</w:t>
+      </w:r>
+    </w:p>
+    <w:p>
+      <w:pPr>
+        <w:pStyle w:val="Listenabsatz"/>
+        <w:numPr>
+          <w:ilvl w:val="0"/>
+          <w:numId w:val="6"/>
+        </w:numPr>
+        <w:rPr>
+          <w:b/>
+          <w:highlight w:val="yellow"/>
+        </w:rPr>
+      </w:pPr>
+      <w:r>
+        <w:rPr>
+          <w:b/>
+          <w:highlight w:val="yellow"/>
+        </w:rPr>
+        <w:t>Non-numeric</w:t>
+      </w:r>
+      <w:r>
+        <w:rPr>
+          <w:highlight w:val="yellow"/>
+        </w:rPr>
+        <w:t xml:space="preserve"> data: replace with max?</w:t>
+      </w:r>
+    </w:p>
+    <w:p>
+      <w:pPr>
+        <w:pStyle w:val="Listenabsatz"/>
+        <w:numPr>
+          <w:ilvl w:val="0"/>
+          <w:numId w:val="6"/>
+        </w:numPr>
+        <w:rPr>
+          <w:b/>
+          <w:highlight w:val="yellow"/>
+        </w:rPr>
+      </w:pPr>
+      <w:r>
+        <w:rPr>
+          <w:highlight w:val="yellow"/>
+        </w:rPr>
+        <w:t xml:space="preserve">For each factor: </w:t>
+      </w:r>
+      <w:r>
+        <w:rPr>
+          <w:highlight w:val="yellow"/>
+        </w:rPr>
+        <w:t xml:space="preserve">distribution plot &amp; boxplot for </w:t>
+      </w:r>
+      <w:r>
+        <w:rPr>
+          <w:b/>
+          <w:highlight w:val="yellow"/>
+        </w:rPr>
+        <w:t>outlier detection</w:t>
+      </w:r>
+      <w:r>
+        <w:rPr>
+          <w:highlight w:val="yellow"/>
+        </w:rPr>
+        <w:t xml:space="preserve"> (5% &amp; 95%)</w:t>
+      </w:r>
+    </w:p>
+    <w:p>
+      <w:pPr>
+        <w:pStyle w:val="Listenabsatz"/>
+        <w:numPr>
+          <w:ilvl w:val="0"/>
+          <w:numId w:val="6"/>
+        </w:numPr>
+        <w:rPr>
+          <w:b/>
+          <w:highlight w:val="yellow"/>
+        </w:rPr>
+      </w:pPr>
+      <w:r>
+        <w:rPr>
+          <w:highlight w:val="yellow"/>
+        </w:rPr>
+        <w:t>Reduce sensitivity of model to outliers</w:t>
+      </w:r>
+      <w:r>
+        <w:rPr>
+          <w:highlight w:val="yellow"/>
+        </w:rPr>
+        <w:t xml:space="preserve"> by </w:t>
+      </w:r>
+      <w:r>
+        <w:rPr>
+          <w:b/>
+          <w:highlight w:val="yellow"/>
+        </w:rPr>
+        <w:t>removing or winsorizating outliers for factors</w:t>
+      </w:r>
+    </w:p>
+    <w:p>
+      <w:pPr>
+        <w:pStyle w:val="Listenabsatz"/>
+        <w:numPr>
+          <w:ilvl w:val="0"/>
+          <w:numId w:val="6"/>
+        </w:numPr>
+        <w:rPr>
+          <w:b/>
+          <w:highlight w:val="yellow"/>
+        </w:rPr>
+      </w:pPr>
+      <w:r>
+        <w:rPr>
+          <w:b/>
+          <w:highlight w:val="yellow"/>
+        </w:rPr>
+        <w:t>Standardize data</w:t>
+      </w:r>
+      <w:r>
+        <w:rPr>
+          <w:b/>
+          <w:highlight w:val="yellow"/>
+        </w:rPr>
+        <w:t xml:space="preserve"> or binning approach</w:t>
+      </w:r>
+    </w:p>
+    <w:p>
+      <w:pPr>
+        <w:pStyle w:val="Listenabsatz"/>
+        <w:numPr>
+          <w:ilvl w:val="0"/>
+          <w:numId w:val="6"/>
+        </w:numPr>
+        <w:rPr>
+          <w:b/>
+        </w:rPr>
+      </w:pPr>
+      <w:r>
+        <w:t>Risk fact</w:t>
+      </w:r>
+      <w:r>
+        <w:t xml:space="preserve">or values over distribution quantiles &amp; </w:t>
+      </w:r>
+      <w:r>
+        <w:t>Prob of default over different distribution quantiles</w:t>
+      </w:r>
+    </w:p>
+    <w:p>
+      <w:pPr>
+        <w:pStyle w:val="Listenabsatz"/>
+        <w:numPr>
+          <w:ilvl w:val="0"/>
+          <w:numId w:val="6"/>
+        </w:numPr>
+        <w:rPr>
+          <w:b/>
+        </w:rPr>
+      </w:pPr>
+      <w:r>
+        <w:t>Sensitivity</w:t>
+      </w:r>
+      <w:r>
+        <w:t xml:space="preserve"> analysis</w:t>
+      </w:r>
+    </w:p>
+    <w:p>
+      <w:pPr>
+        <w:rPr>
+          <w:b/>
+        </w:rPr>
+      </w:pPr>
+      <w:r>
+        <w:rPr>
+          <w:b/>
+        </w:rPr>
+        <w:t>Presentation:</w:t>
+      </w:r>
+    </w:p>
+    <w:p>
+      <w:pPr>
+        <w:pStyle w:val="Listenabsatz"/>
+        <w:numPr>
+          <w:ilvl w:val="0"/>
+          <w:numId w:val="6"/>
+        </w:numPr>
+        <w:rPr>
+          <w:b/>
+          <w:highlight w:val="yellow"/>
+        </w:rPr>
+      </w:pPr>
+      <w:r>
+        <w:rPr>
+          <w:highlight w:val="yellow"/>
+        </w:rPr>
+        <w:t xml:space="preserve">Ppt: show </w:t>
+      </w:r>
+      <w:r>
+        <w:rPr>
+          <w:b/>
+          <w:highlight w:val="yellow"/>
+        </w:rPr>
+        <w:t>correlation matrix</w:t>
+      </w:r>
+      <w:r>
+        <w:rPr>
+          <w:highlight w:val="yellow"/>
+        </w:rPr>
+        <w:t xml:space="preserve"> &amp; explain why logic the high correlations</w:t>
+      </w:r>
+    </w:p>
+    <w:p>
+      <w:pPr>
+        <w:pStyle w:val="Listenabsatz"/>
+        <w:numPr>
+          <w:ilvl w:val="0"/>
+          <w:numId w:val="6"/>
+        </w:numPr>
+        <w:rPr>
+          <w:b/>
+        </w:rPr>
+      </w:pPr>
+      <w:r>
+        <w:t>Limitations and challenges</w:t>
       </w:r>
     </w:p>
     <w:p/>
@@ -375,7 +698,7 @@
       <w:pPr>
         <w:pStyle w:val="Listenabsatz"/>
         <w:numPr>
-          <w:ilvl w:val="0"/>
+          <w:ilvl w:val="1"/>
           <w:numId w:val="4"/>
         </w:numPr>
       </w:pPr>
@@ -383,6 +706,36 @@
         <w:rPr>
           <w:rFonts w:eastAsiaTheme="minorEastAsia"/>
         </w:rPr>
+        <w:t>5% &amp; 95%</w:t>
+      </w:r>
+    </w:p>
+    <w:p>
+      <w:pPr>
+        <w:pStyle w:val="Listenabsatz"/>
+        <w:numPr>
+          <w:ilvl w:val="1"/>
+          <w:numId w:val="4"/>
+        </w:numPr>
+      </w:pPr>
+      <w:r>
+        <w:rPr>
+          <w:rFonts w:eastAsiaTheme="minorEastAsia"/>
+        </w:rPr>
+        <w:t>Removing or winsorizing outliers to reduce model sensitivity</w:t>
+      </w:r>
+    </w:p>
+    <w:p>
+      <w:pPr>
+        <w:pStyle w:val="Listenabsatz"/>
+        <w:numPr>
+          <w:ilvl w:val="0"/>
+          <w:numId w:val="4"/>
+        </w:numPr>
+      </w:pPr>
+      <w:r>
+        <w:rPr>
+          <w:rFonts w:eastAsiaTheme="minorEastAsia"/>
+        </w:rPr>
         <w:t>Data Normalization: *</w:t>
       </w:r>
     </w:p>
@@ -398,6 +751,7 @@
         <w:rPr>
           <w:rFonts w:eastAsiaTheme="minorEastAsia"/>
         </w:rPr>
+        <w:lastRenderedPageBreak/>
         <w:t>Paper: logarithmic formula to [0,1]</w:t>
       </w:r>
       <w:r>
@@ -800,7 +1154,6 @@
         </w:numPr>
       </w:pPr>
       <w:r>
-        <w:lastRenderedPageBreak/>
         <w:t>Model Evaluation</w:t>
       </w:r>
     </w:p>
@@ -919,8 +1272,14 @@
           <w:ilvl w:val="1"/>
           <w:numId w:val="4"/>
         </w:numPr>
-      </w:pPr>
-      <w:r>
+        <w:rPr>
+          <w:highlight w:val="yellow"/>
+        </w:rPr>
+      </w:pPr>
+      <w:r>
+        <w:rPr>
+          <w:highlight w:val="yellow"/>
+        </w:rPr>
         <w:t>ROC Curve (Sensitivity/Specificity)</w:t>
       </w:r>
     </w:p>
@@ -970,6 +1329,24 @@
       </w:pPr>
       <w:r>
         <w:t>Comparison to simpler regression models: linear regression</w:t>
+      </w:r>
+    </w:p>
+    <w:p>
+      <w:pPr>
+        <w:pStyle w:val="Listenabsatz"/>
+        <w:numPr>
+          <w:ilvl w:val="1"/>
+          <w:numId w:val="4"/>
+        </w:numPr>
+      </w:pPr>
+      <w:r>
+        <w:t>S</w:t>
+      </w:r>
+      <w:r>
+        <w:t>how</w:t>
+      </w:r>
+      <w:r>
+        <w:t xml:space="preserve"> coefficients &amp; ROC curves</w:t>
       </w:r>
     </w:p>
     <w:p/>

</xml_diff>